<commit_message>
Printed Just in case
</commit_message>
<xml_diff>
--- a/PE03_COC_13.docx
+++ b/PE03_COC_13.docx
@@ -38,6 +38,8 @@
                 <w:szCs w:val="36"/>
               </w:rPr>
             </w:pPr>
+            <w:bookmarkStart w:id="0" w:name="_GoBack"/>
+            <w:bookmarkEnd w:id="0"/>
             <w:r>
               <w:rPr>
                 <w:b/>
@@ -3538,8 +3540,6 @@
               </w:rPr>
               <w:t>We also agree to assist in any way possible and commit to being involved.</w:t>
             </w:r>
-            <w:bookmarkStart w:id="0" w:name="_GoBack"/>
-            <w:bookmarkEnd w:id="0"/>
           </w:p>
         </w:tc>
         <w:tc>
@@ -4578,7 +4578,7 @@
           <w:rPr>
             <w:noProof/>
           </w:rPr>
-          <w:t>4</w:t>
+          <w:t>2</w:t>
         </w:r>
         <w:r>
           <w:rPr>
@@ -4592,14 +4592,27 @@
           </w:rPr>
           <w:t xml:space="preserve"> of </w:t>
         </w:r>
-        <w:fldSimple w:instr=" NUMPAGES   \* MERGEFORMAT ">
-          <w:r>
-            <w:rPr>
-              <w:noProof/>
-            </w:rPr>
-            <w:t>4</w:t>
-          </w:r>
-        </w:fldSimple>
+        <w:r>
+          <w:fldChar w:fldCharType="begin"/>
+        </w:r>
+        <w:r>
+          <w:instrText xml:space="preserve"> NUMPAGES   \* MERGEFORMAT </w:instrText>
+        </w:r>
+        <w:r>
+          <w:fldChar w:fldCharType="separate"/>
+        </w:r>
+        <w:r>
+          <w:rPr>
+            <w:noProof/>
+          </w:rPr>
+          <w:t>4</w:t>
+        </w:r>
+        <w:r>
+          <w:rPr>
+            <w:noProof/>
+          </w:rPr>
+          <w:fldChar w:fldCharType="end"/>
+        </w:r>
       </w:p>
     </w:sdtContent>
   </w:sdt>

</xml_diff>